<commit_message>
Realizaron Cambios en el Documento Requerimientos
</commit_message>
<xml_diff>
--- a/SistemaDePuntoDeVentas/Documentacion/Requerimientos SistemaDePuntoDeVentas.docx
+++ b/SistemaDePuntoDeVentas/Documentacion/Requerimientos SistemaDePuntoDeVentas.docx
@@ -209,7 +209,29 @@
           <w:szCs w:val="22"/>
           <w:lang w:val="es-ES"/>
         </w:rPr>
-        <w:t xml:space="preserve">Se necesita una aplicación que permita él: </w:t>
+        <w:t>Se necesi</w:t>
+      </w:r>
+      <w:r>
+        <w:rPr>
+          <w:rFonts w:ascii="Times New Roman" w:hAnsi="Times New Roman"/>
+          <w:b/>
+          <w:color w:val="000000" w:themeColor="text1"/>
+          <w:sz w:val="22"/>
+          <w:szCs w:val="22"/>
+          <w:lang w:val="es-ES"/>
+        </w:rPr>
+        <w:t>ta una aplicación que permita</w:t>
+      </w:r>
+      <w:r>
+        <w:rPr>
+          <w:rFonts w:ascii="Times New Roman" w:hAnsi="Times New Roman"/>
+          <w:b/>
+          <w:color w:val="000000" w:themeColor="text1"/>
+          <w:sz w:val="22"/>
+          <w:szCs w:val="22"/>
+          <w:lang w:val="es-ES"/>
+        </w:rPr>
+        <w:t xml:space="preserve">: </w:t>
       </w:r>
     </w:p>
     <w:p>
@@ -307,7 +329,84 @@
           <w:szCs w:val="22"/>
           <w:lang w:val="es-ES"/>
         </w:rPr>
-        <w:t>En cuanto a la administración de las terminales existirá un usuario administrativo que tendrá la capacidad de agregar y quitar los usuarios de los cajeros. El gerente de la tienda tendrá un usuario con las mismas funciones que el usuario administrativo. Los cajeros deben autenticarse para usar la aplicación.</w:t>
+        <w:t>En cuanto a la administración de las terminales existirá un usuario administrativo que tendrá la capacidad de agregar y qu</w:t>
+      </w:r>
+      <w:r>
+        <w:rPr>
+          <w:rFonts w:ascii="Times New Roman" w:hAnsi="Times New Roman"/>
+          <w:i w:val="0"/>
+          <w:color w:val="000000" w:themeColor="text1"/>
+          <w:sz w:val="22"/>
+          <w:szCs w:val="22"/>
+          <w:lang w:val="es-ES"/>
+        </w:rPr>
+        <w:t>itar los usuarios de la</w:t>
+      </w:r>
+      <w:r>
+        <w:rPr>
+          <w:rFonts w:ascii="Times New Roman" w:hAnsi="Times New Roman"/>
+          <w:i w:val="0"/>
+          <w:color w:val="000000" w:themeColor="text1"/>
+          <w:sz w:val="22"/>
+          <w:szCs w:val="22"/>
+          <w:lang w:val="es-ES"/>
+        </w:rPr>
+        <w:t>s terminales</w:t>
+      </w:r>
+      <w:r>
+        <w:rPr>
+          <w:rFonts w:ascii="Times New Roman" w:hAnsi="Times New Roman"/>
+          <w:i w:val="0"/>
+          <w:color w:val="000000" w:themeColor="text1"/>
+          <w:sz w:val="22"/>
+          <w:szCs w:val="22"/>
+          <w:lang w:val="es-ES"/>
+        </w:rPr>
+        <w:t>. El</w:t>
+      </w:r>
+      <w:r>
+        <w:rPr>
+          <w:rFonts w:ascii="Times New Roman" w:hAnsi="Times New Roman"/>
+          <w:i w:val="0"/>
+          <w:color w:val="000000" w:themeColor="text1"/>
+          <w:sz w:val="22"/>
+          <w:szCs w:val="22"/>
+          <w:lang w:val="es-ES"/>
+        </w:rPr>
+        <w:t xml:space="preserve"> gerente de la tienda tendrá una cuenta de </w:t>
+      </w:r>
+      <w:r>
+        <w:rPr>
+          <w:rFonts w:ascii="Times New Roman" w:hAnsi="Times New Roman"/>
+          <w:i w:val="0"/>
+          <w:color w:val="000000" w:themeColor="text1"/>
+          <w:sz w:val="22"/>
+          <w:szCs w:val="22"/>
+          <w:lang w:val="es-ES"/>
+        </w:rPr>
+        <w:t>usuario con las</w:t>
+      </w:r>
+      <w:r>
+        <w:rPr>
+          <w:rFonts w:ascii="Times New Roman" w:hAnsi="Times New Roman"/>
+          <w:i w:val="0"/>
+          <w:color w:val="000000" w:themeColor="text1"/>
+          <w:sz w:val="22"/>
+          <w:szCs w:val="22"/>
+          <w:lang w:val="es-ES"/>
+        </w:rPr>
+        <w:t xml:space="preserve"> mismas funciones que el  administrador</w:t>
+      </w:r>
+      <w:r>
+        <w:rPr>
+          <w:rFonts w:ascii="Times New Roman" w:hAnsi="Times New Roman"/>
+          <w:i w:val="0"/>
+          <w:color w:val="000000" w:themeColor="text1"/>
+          <w:sz w:val="22"/>
+          <w:szCs w:val="22"/>
+          <w:lang w:val="es-ES"/>
+        </w:rPr>
+        <w:t>. Los cajeros deben autenticarse para usar la aplicación.</w:t>
       </w:r>
     </w:p>
     <w:p>
@@ -336,7 +435,7 @@
           <w:szCs w:val="22"/>
           <w:lang w:val="es-ES"/>
         </w:rPr>
-        <w:t xml:space="preserve">Durante la venta los artículos se identifican por un código </w:t>
+        <w:t>Durante la venta</w:t>
       </w:r>
       <w:r>
         <w:rPr>
@@ -347,7 +446,95 @@
           <w:szCs w:val="22"/>
           <w:lang w:val="es-ES"/>
         </w:rPr>
-        <w:t>que permitirá obtener el precio del artículo, el cajero introduce el código ya sea por escáner o manualmente y si es necesario el numero de artículo que tiene el mismo código.</w:t>
+        <w:t>,</w:t>
+      </w:r>
+      <w:r>
+        <w:rPr>
+          <w:rFonts w:ascii="Times New Roman" w:hAnsi="Times New Roman"/>
+          <w:i w:val="0"/>
+          <w:color w:val="000000" w:themeColor="text1"/>
+          <w:sz w:val="22"/>
+          <w:szCs w:val="22"/>
+          <w:lang w:val="es-ES"/>
+        </w:rPr>
+        <w:t xml:space="preserve"> los artículos se identifican por un código </w:t>
+      </w:r>
+      <w:r>
+        <w:rPr>
+          <w:rFonts w:ascii="Times New Roman" w:hAnsi="Times New Roman"/>
+          <w:i w:val="0"/>
+          <w:color w:val="000000" w:themeColor="text1"/>
+          <w:sz w:val="22"/>
+          <w:szCs w:val="22"/>
+          <w:lang w:val="es-ES"/>
+        </w:rPr>
+        <w:t>que permitirá obtener el precio del artículo, el cajero introduce el código ya sea por escáner o m</w:t>
+      </w:r>
+      <w:r>
+        <w:rPr>
+          <w:rFonts w:ascii="Times New Roman" w:hAnsi="Times New Roman"/>
+          <w:i w:val="0"/>
+          <w:color w:val="000000" w:themeColor="text1"/>
+          <w:sz w:val="22"/>
+          <w:szCs w:val="22"/>
+          <w:lang w:val="es-ES"/>
+        </w:rPr>
+        <w:t xml:space="preserve">anualmente y si es necesario la cantidad </w:t>
+      </w:r>
+      <w:r>
+        <w:rPr>
+          <w:rFonts w:ascii="Times New Roman" w:hAnsi="Times New Roman"/>
+          <w:i w:val="0"/>
+          <w:color w:val="000000" w:themeColor="text1"/>
+          <w:sz w:val="22"/>
+          <w:szCs w:val="22"/>
+          <w:lang w:val="es-ES"/>
+        </w:rPr>
+        <w:t xml:space="preserve"> de artículo</w:t>
+      </w:r>
+      <w:r>
+        <w:rPr>
+          <w:rFonts w:ascii="Times New Roman" w:hAnsi="Times New Roman"/>
+          <w:i w:val="0"/>
+          <w:color w:val="000000" w:themeColor="text1"/>
+          <w:sz w:val="22"/>
+          <w:szCs w:val="22"/>
+          <w:lang w:val="es-ES"/>
+        </w:rPr>
+        <w:t>s</w:t>
+      </w:r>
+      <w:r>
+        <w:rPr>
+          <w:rFonts w:ascii="Times New Roman" w:hAnsi="Times New Roman"/>
+          <w:i w:val="0"/>
+          <w:color w:val="000000" w:themeColor="text1"/>
+          <w:sz w:val="22"/>
+          <w:szCs w:val="22"/>
+          <w:lang w:val="es-ES"/>
+        </w:rPr>
+        <w:t xml:space="preserve"> que tiene</w:t>
+      </w:r>
+      <w:r>
+        <w:rPr>
+          <w:rFonts w:ascii="Times New Roman" w:hAnsi="Times New Roman"/>
+          <w:i w:val="0"/>
+          <w:color w:val="000000" w:themeColor="text1"/>
+          <w:sz w:val="22"/>
+          <w:szCs w:val="22"/>
+          <w:lang w:val="es-ES"/>
+        </w:rPr>
+        <w:t>n</w:t>
+      </w:r>
+      <w:r>
+        <w:rPr>
+          <w:rFonts w:ascii="Times New Roman" w:hAnsi="Times New Roman"/>
+          <w:i w:val="0"/>
+          <w:color w:val="000000" w:themeColor="text1"/>
+          <w:sz w:val="22"/>
+          <w:szCs w:val="22"/>
+          <w:lang w:val="es-ES"/>
+        </w:rPr>
+        <w:t xml:space="preserve"> el mismo código.</w:t>
       </w:r>
     </w:p>
     <w:p>
@@ -376,7 +563,18 @@
           <w:szCs w:val="22"/>
           <w:lang w:val="es-ES"/>
         </w:rPr>
-        <w:t>Al identificar el último artículo la aplicación debe calcular y mostrar el total de la venta. Al recibir el pago en efectivo del cliente, el cajero introduce el monto recibido entonces el sistema calcula y muestra el dinero que le resta al cliente.</w:t>
+        <w:t xml:space="preserve">Luego de introducir </w:t>
+      </w:r>
+      <w:r>
+        <w:rPr>
+          <w:rFonts w:ascii="Times New Roman" w:hAnsi="Times New Roman"/>
+          <w:i w:val="0"/>
+          <w:color w:val="000000" w:themeColor="text1"/>
+          <w:sz w:val="22"/>
+          <w:szCs w:val="22"/>
+          <w:lang w:val="es-ES"/>
+        </w:rPr>
+        <w:t xml:space="preserve"> el último artículo la aplicación debe calcular y mostrar el total de la venta. Al recibir el pago en efectivo del cliente, el cajero introduce el monto recibido entonces el sistema calcula y muestra el dinero que le resta al cliente.</w:t>
       </w:r>
     </w:p>
     <w:p>
@@ -405,7 +603,29 @@
           <w:szCs w:val="22"/>
           <w:lang w:val="es-ES"/>
         </w:rPr>
-        <w:t>Si el cliente desea devolver un articulo comprado el sistema tomara el tiempo transcurrido desde la venta; si no han pasado 30 días se reembolsara el valor en efectivo del artículo, si han pasado más de 30 pero menos de 90 se hará una nota de crédito con el valor del artículo.</w:t>
+        <w:t>Si el cliente desea devolver un art</w:t>
+      </w:r>
+      <w:r>
+        <w:rPr>
+          <w:rFonts w:ascii="Times New Roman" w:hAnsi="Times New Roman"/>
+          <w:i w:val="0"/>
+          <w:color w:val="000000" w:themeColor="text1"/>
+          <w:sz w:val="22"/>
+          <w:szCs w:val="22"/>
+          <w:lang w:val="es-ES"/>
+        </w:rPr>
+        <w:t>iculo comprado el sistema calculara;</w:t>
+      </w:r>
+      <w:r>
+        <w:rPr>
+          <w:rFonts w:ascii="Times New Roman" w:hAnsi="Times New Roman"/>
+          <w:i w:val="0"/>
+          <w:color w:val="000000" w:themeColor="text1"/>
+          <w:sz w:val="22"/>
+          <w:szCs w:val="22"/>
+          <w:lang w:val="es-ES"/>
+        </w:rPr>
+        <w:t xml:space="preserve"> el tiempo transcurrido desde la venta; si no han pasado 30 días se reembolsara el valor en efectivo del artículo, si han pasado más de 30 pero menos de 90 se hará una nota de crédito con el valor del artículo.</w:t>
       </w:r>
     </w:p>
     <w:p>
@@ -434,7 +654,117 @@
           <w:szCs w:val="22"/>
           <w:lang w:val="es-ES"/>
         </w:rPr>
-        <w:t>La aplicación debe permitir la creación de un informe basado en la actividad de un cajero o de un periodo de tiempo determinado.</w:t>
+        <w:t>La aplicación</w:t>
+      </w:r>
+      <w:r>
+        <w:rPr>
+          <w:rFonts w:ascii="Times New Roman" w:hAnsi="Times New Roman"/>
+          <w:i w:val="0"/>
+          <w:color w:val="000000" w:themeColor="text1"/>
+          <w:sz w:val="22"/>
+          <w:szCs w:val="22"/>
+          <w:lang w:val="es-ES"/>
+        </w:rPr>
+        <w:t xml:space="preserve"> debe permitir la creación de </w:t>
+      </w:r>
+      <w:r>
+        <w:rPr>
+          <w:rFonts w:ascii="Times New Roman" w:hAnsi="Times New Roman"/>
+          <w:i w:val="0"/>
+          <w:color w:val="000000" w:themeColor="text1"/>
+          <w:sz w:val="22"/>
+          <w:szCs w:val="22"/>
+          <w:lang w:val="es-ES"/>
+        </w:rPr>
+        <w:t xml:space="preserve"> informe</w:t>
+      </w:r>
+      <w:r>
+        <w:rPr>
+          <w:rFonts w:ascii="Times New Roman" w:hAnsi="Times New Roman"/>
+          <w:i w:val="0"/>
+          <w:color w:val="000000" w:themeColor="text1"/>
+          <w:sz w:val="22"/>
+          <w:szCs w:val="22"/>
+          <w:lang w:val="es-ES"/>
+        </w:rPr>
+        <w:t>s</w:t>
+      </w:r>
+      <w:r>
+        <w:rPr>
+          <w:rFonts w:ascii="Times New Roman" w:hAnsi="Times New Roman"/>
+          <w:i w:val="0"/>
+          <w:color w:val="000000" w:themeColor="text1"/>
+          <w:sz w:val="22"/>
+          <w:szCs w:val="22"/>
+          <w:lang w:val="es-ES"/>
+        </w:rPr>
+        <w:t xml:space="preserve"> basado</w:t>
+      </w:r>
+      <w:r>
+        <w:rPr>
+          <w:rFonts w:ascii="Times New Roman" w:hAnsi="Times New Roman"/>
+          <w:i w:val="0"/>
+          <w:color w:val="000000" w:themeColor="text1"/>
+          <w:sz w:val="22"/>
+          <w:szCs w:val="22"/>
+          <w:lang w:val="es-ES"/>
+        </w:rPr>
+        <w:t>s</w:t>
+      </w:r>
+      <w:r>
+        <w:rPr>
+          <w:rFonts w:ascii="Times New Roman" w:hAnsi="Times New Roman"/>
+          <w:i w:val="0"/>
+          <w:color w:val="000000" w:themeColor="text1"/>
+          <w:sz w:val="22"/>
+          <w:szCs w:val="22"/>
+          <w:lang w:val="es-ES"/>
+        </w:rPr>
+        <w:t xml:space="preserve"> en la</w:t>
+      </w:r>
+      <w:r>
+        <w:rPr>
+          <w:rFonts w:ascii="Times New Roman" w:hAnsi="Times New Roman"/>
+          <w:i w:val="0"/>
+          <w:color w:val="000000" w:themeColor="text1"/>
+          <w:sz w:val="22"/>
+          <w:szCs w:val="22"/>
+          <w:lang w:val="es-ES"/>
+        </w:rPr>
+        <w:t>s</w:t>
+      </w:r>
+      <w:r>
+        <w:rPr>
+          <w:rFonts w:ascii="Times New Roman" w:hAnsi="Times New Roman"/>
+          <w:i w:val="0"/>
+          <w:color w:val="000000" w:themeColor="text1"/>
+          <w:sz w:val="22"/>
+          <w:szCs w:val="22"/>
+          <w:lang w:val="es-ES"/>
+        </w:rPr>
+        <w:t xml:space="preserve"> actividad</w:t>
+      </w:r>
+      <w:r>
+        <w:rPr>
+          <w:rFonts w:ascii="Times New Roman" w:hAnsi="Times New Roman"/>
+          <w:i w:val="0"/>
+          <w:color w:val="000000" w:themeColor="text1"/>
+          <w:sz w:val="22"/>
+          <w:szCs w:val="22"/>
+          <w:lang w:val="es-ES"/>
+        </w:rPr>
+        <w:t>es</w:t>
+      </w:r>
+      <w:r>
+        <w:rPr>
+          <w:rFonts w:ascii="Times New Roman" w:hAnsi="Times New Roman"/>
+          <w:i w:val="0"/>
+          <w:color w:val="000000" w:themeColor="text1"/>
+          <w:sz w:val="22"/>
+          <w:szCs w:val="22"/>
+          <w:lang w:val="es-ES"/>
+        </w:rPr>
+        <w:t xml:space="preserve"> de un cajero o de un periodo de tiempo determinado.</w:t>
       </w:r>
       <w:r>
         <w:rPr>
@@ -667,7 +997,19 @@
           <w:sz w:val="20"/>
           <w:szCs w:val="20"/>
         </w:rPr>
-        <w:t>Un computador que cumpla  con los requisitos siguientes:</w:t>
+        <w:t xml:space="preserve">Terminales </w:t>
+      </w:r>
+      <w:r>
+        <w:rPr>
+          <w:rFonts w:ascii="Arial" w:hAnsi="Arial"/>
+          <w:b w:val="0"/>
+          <w:i w:val="0"/>
+          <w:color w:val="auto"/>
+          <w:kern w:val="0"/>
+          <w:sz w:val="20"/>
+          <w:szCs w:val="20"/>
+        </w:rPr>
+        <w:t xml:space="preserve"> que cumpla  con los requisitos siguientes:</w:t>
       </w:r>
     </w:p>
     <w:p>
@@ -731,15 +1073,29 @@
           <w:ilvl w:val="1"/>
           <w:numId w:val="5"/>
         </w:numPr>
-        <w:rPr>
-          <w:lang w:val="es-ES"/>
-        </w:rPr>
-      </w:pPr>
-      <w:r>
-        <w:rPr>
-          <w:lang w:val="es-ES"/>
-        </w:rPr>
-        <w:t>Sistema Operativo: Windows XP/Seven.</w:t>
+      </w:pPr>
+      <w:proofErr w:type="spellStart"/>
+      <w:r>
+        <w:t>Sistema</w:t>
+      </w:r>
+      <w:r>
+        <w:t>s</w:t>
+      </w:r>
+      <w:proofErr w:type="spellEnd"/>
+      <w:r>
+        <w:t xml:space="preserve"> Operativo</w:t>
+      </w:r>
+      <w:r>
+        <w:t>s</w:t>
+      </w:r>
+      <w:r>
+        <w:t>: Windows XP/Seven</w:t>
+      </w:r>
+      <w:r>
+        <w:t>, Linux</w:t>
+      </w:r>
+      <w:r>
+        <w:t>.</w:t>
       </w:r>
     </w:p>
     <w:p>
@@ -775,7 +1131,37 @@
         <w:rPr>
           <w:lang w:val="es-ES"/>
         </w:rPr>
-        <w:t>Motor De Base De Datos.</w:t>
+        <w:t>Motor De Base De Datos</w:t>
+      </w:r>
+      <w:r>
+        <w:rPr>
+          <w:lang w:val="es-ES"/>
+        </w:rPr>
+        <w:t xml:space="preserve"> </w:t>
+      </w:r>
+      <w:r>
+        <w:rPr>
+          <w:lang w:val="es-ES"/>
+        </w:rPr>
+        <w:t>(</w:t>
+      </w:r>
+      <w:r>
+        <w:rPr>
+          <w:lang w:val="es-ES"/>
+        </w:rPr>
+        <w:t>MySQL</w:t>
+      </w:r>
+      <w:r>
+        <w:rPr>
+          <w:lang w:val="es-ES"/>
+        </w:rPr>
+        <w:t>)</w:t>
+      </w:r>
+      <w:r>
+        <w:rPr>
+          <w:lang w:val="es-ES"/>
+        </w:rPr>
+        <w:t>.</w:t>
       </w:r>
     </w:p>
     <w:p>
@@ -2289,6 +2675,17 @@
           <w:lang w:val="es-ES"/>
         </w:rPr>
       </w:pPr>
+      <w:r>
+        <w:rPr>
+          <w:b/>
+          <w:noProof/>
+          <w:color w:val="070FA9"/>
+          <w:lang w:val="es-DO" w:eastAsia="es-DO"/>
+        </w:rPr>
+        <w:pict>
+          <v:oval id="_x0000_s1051" style="position:absolute;left:0;text-align:left;margin-left:26.55pt;margin-top:11.7pt;width:8.1pt;height:9.75pt;z-index:251682816"/>
+        </w:pict>
+      </w:r>
       <w:r>
         <w:rPr>
           <w:b/>
@@ -2351,30 +2748,6 @@
           </v:rect>
         </w:pict>
       </w:r>
-      <w:r>
-        <w:rPr>
-          <w:b/>
-          <w:noProof/>
-          <w:color w:val="070FA9"/>
-          <w:lang w:val="es-ES" w:eastAsia="es-ES"/>
-        </w:rPr>
-        <w:pict>
-          <v:shapetype id="_x0000_t96" coordsize="21600,21600" o:spt="96" adj="17520" path="m10800,qx,10800,10800,21600,21600,10800,10800,xem7340,6445qx6215,7570,7340,8695,8465,7570,7340,6445xnfem14260,6445qx13135,7570,14260,8695,15385,7570,14260,6445xnfem4960@0c8853@3,12747@3,16640@0nfe">
-            <v:formulas>
-              <v:f eqn="sum 33030 0 #0"/>
-              <v:f eqn="prod #0 4 3"/>
-              <v:f eqn="prod @0 1 3"/>
-              <v:f eqn="sum @1 0 @2"/>
-            </v:formulas>
-            <v:path o:extrusionok="f" gradientshapeok="t" o:connecttype="custom" o:connectlocs="10800,0;3163,3163;0,10800;3163,18437;10800,21600;18437,18437;21600,10800;18437,3163" textboxrect="3163,3163,18437,18437"/>
-            <v:handles>
-              <v:h position="center,#0" yrange="15510,17520"/>
-            </v:handles>
-            <o:complex v:ext="view"/>
-          </v:shapetype>
-          <v:shape id="_x0000_s1034" type="#_x0000_t96" style="position:absolute;left:0;text-align:left;margin-left:23.8pt;margin-top:11.1pt;width:13.85pt;height:9.75pt;z-index:251666432"/>
-        </w:pict>
-      </w:r>
     </w:p>
     <w:p>
       <w:pPr>
@@ -2643,6 +3016,29 @@
           </v:rect>
         </w:pict>
       </w:r>
+    </w:p>
+    <w:p>
+      <w:pPr>
+        <w:pStyle w:val="Textoindependiente"/>
+        <w:spacing w:after="120"/>
+        <w:jc w:val="both"/>
+        <w:rPr>
+          <w:b/>
+          <w:color w:val="070FA9"/>
+          <w:lang w:val="es-ES"/>
+        </w:rPr>
+      </w:pPr>
+      <w:r>
+        <w:rPr>
+          <w:b/>
+          <w:noProof/>
+          <w:color w:val="070FA9"/>
+          <w:lang w:val="es-DO" w:eastAsia="es-DO"/>
+        </w:rPr>
+        <w:pict>
+          <v:oval id="_x0000_s1052" style="position:absolute;left:0;text-align:left;margin-left:25pt;margin-top:4.6pt;width:9.8pt;height:8.85pt;z-index:251683840"/>
+        </w:pict>
+      </w:r>
       <w:r>
         <w:rPr>
           <w:b/>
@@ -2651,21 +3047,9 @@
           <w:lang w:val="es-ES" w:eastAsia="es-ES"/>
         </w:rPr>
         <w:pict>
-          <v:shape id="_x0000_s1035" type="#_x0000_t96" style="position:absolute;left:0;text-align:left;margin-left:23.8pt;margin-top:17pt;width:13.85pt;height:9.75pt;z-index:251667456"/>
+          <v:shape id="_x0000_s1040" type="#_x0000_t32" style="position:absolute;left:0;text-align:left;margin-left:30.2pt;margin-top:12.35pt;width:0;height:20.15pt;z-index:251672576" o:connectortype="straight"/>
         </w:pict>
       </w:r>
-    </w:p>
-    <w:p>
-      <w:pPr>
-        <w:pStyle w:val="Textoindependiente"/>
-        <w:spacing w:after="120"/>
-        <w:jc w:val="both"/>
-        <w:rPr>
-          <w:b/>
-          <w:color w:val="070FA9"/>
-          <w:lang w:val="es-ES"/>
-        </w:rPr>
-      </w:pPr>
       <w:r>
         <w:rPr>
           <w:b/>
@@ -2675,17 +3059,6 @@
         </w:rPr>
         <w:pict>
           <v:shape id="_x0000_s1049" type="#_x0000_t32" style="position:absolute;left:0;text-align:left;margin-left:30.15pt;margin-top:12.35pt;width:121.8pt;height:12.55pt;flip:y;z-index:251681792" o:connectortype="straight"/>
-        </w:pict>
-      </w:r>
-      <w:r>
-        <w:rPr>
-          <w:b/>
-          <w:noProof/>
-          <w:color w:val="070FA9"/>
-          <w:lang w:val="es-ES" w:eastAsia="es-ES"/>
-        </w:rPr>
-        <w:pict>
-          <v:shape id="_x0000_s1040" type="#_x0000_t32" style="position:absolute;left:0;text-align:left;margin-left:30.15pt;margin-top:9.25pt;width:0;height:23.25pt;z-index:251672576" o:connectortype="straight"/>
         </w:pict>
       </w:r>
       <w:r>
@@ -2866,6 +3239,1016 @@
       <w:pPr>
         <w:pStyle w:val="Textoindependiente"/>
         <w:spacing w:after="120"/>
+        <w:jc w:val="both"/>
+        <w:rPr>
+          <w:b/>
+          <w:i w:val="0"/>
+          <w:sz w:val="24"/>
+          <w:szCs w:val="24"/>
+          <w:lang w:val="es-ES"/>
+        </w:rPr>
+      </w:pPr>
+    </w:p>
+    <w:p>
+      <w:pPr>
+        <w:pStyle w:val="Textoindependiente"/>
+        <w:spacing w:after="120"/>
+        <w:jc w:val="both"/>
+        <w:rPr>
+          <w:b/>
+          <w:i w:val="0"/>
+          <w:sz w:val="24"/>
+          <w:szCs w:val="24"/>
+          <w:lang w:val="es-ES"/>
+        </w:rPr>
+      </w:pPr>
+    </w:p>
+    <w:p>
+      <w:pPr>
+        <w:pStyle w:val="Textoindependiente"/>
+        <w:spacing w:after="120"/>
+        <w:jc w:val="both"/>
+        <w:rPr>
+          <w:b/>
+          <w:i w:val="0"/>
+          <w:sz w:val="24"/>
+          <w:szCs w:val="24"/>
+          <w:lang w:val="es-ES"/>
+        </w:rPr>
+      </w:pPr>
+      <w:r>
+        <w:rPr>
+          <w:b/>
+          <w:i w:val="0"/>
+          <w:sz w:val="24"/>
+          <w:szCs w:val="24"/>
+          <w:lang w:val="es-ES"/>
+        </w:rPr>
+        <w:t>Descripción de casos de uso</w:t>
+      </w:r>
+    </w:p>
+    <w:p>
+      <w:pPr>
+        <w:pStyle w:val="Textoindependiente"/>
+        <w:spacing w:after="120"/>
+        <w:jc w:val="both"/>
+        <w:rPr>
+          <w:rFonts w:ascii="Times New Roman" w:hAnsi="Times New Roman"/>
+          <w:b/>
+          <w:color w:val="070FA9"/>
+          <w:sz w:val="22"/>
+          <w:szCs w:val="22"/>
+          <w:lang w:val="es-ES"/>
+        </w:rPr>
+      </w:pPr>
+      <w:r>
+        <w:rPr>
+          <w:rFonts w:ascii="Times New Roman" w:hAnsi="Times New Roman"/>
+          <w:b/>
+          <w:color w:val="070FA9"/>
+          <w:sz w:val="22"/>
+          <w:szCs w:val="22"/>
+          <w:lang w:val="es-ES"/>
+        </w:rPr>
+        <w:t xml:space="preserve">Eliminar todo el texto azul y rellenar la plantilla antes de añadir esto a su repositorio o entregarlo a su instructor. NOTA: Para evitar confusiones, se recomienda INSISTENTEMENTE completar todos los casos de uso antes de la </w:t>
+      </w:r>
+      <w:r>
+        <w:rPr>
+          <w:rFonts w:ascii="Times New Roman" w:hAnsi="Times New Roman"/>
+          <w:b/>
+          <w:color w:val="070FA9"/>
+          <w:sz w:val="22"/>
+          <w:szCs w:val="22"/>
+          <w:lang w:val="es-ES"/>
+        </w:rPr>
+        <w:t>implementación</w:t>
+      </w:r>
+      <w:r>
+        <w:rPr>
+          <w:rFonts w:ascii="Times New Roman" w:hAnsi="Times New Roman"/>
+          <w:b/>
+          <w:color w:val="070FA9"/>
+          <w:sz w:val="22"/>
+          <w:szCs w:val="22"/>
+          <w:lang w:val="es-ES"/>
+        </w:rPr>
+        <w:t>.</w:t>
+      </w:r>
+    </w:p>
+    <w:tbl>
+      <w:tblPr>
+        <w:tblW w:w="9384" w:type="dxa"/>
+        <w:tblInd w:w="378" w:type="dxa"/>
+        <w:tblBorders>
+          <w:top w:val="single" w:sz="4" w:space="0" w:color="auto"/>
+          <w:left w:val="single" w:sz="4" w:space="0" w:color="auto"/>
+          <w:bottom w:val="single" w:sz="4" w:space="0" w:color="auto"/>
+          <w:right w:val="single" w:sz="4" w:space="0" w:color="auto"/>
+          <w:insideH w:val="single" w:sz="4" w:space="0" w:color="auto"/>
+          <w:insideV w:val="single" w:sz="4" w:space="0" w:color="auto"/>
+        </w:tblBorders>
+        <w:tblLook w:val="04A0"/>
+      </w:tblPr>
+      <w:tblGrid>
+        <w:gridCol w:w="2148"/>
+        <w:gridCol w:w="7236"/>
+      </w:tblGrid>
+      <w:tr>
+        <w:trPr>
+          <w:trHeight w:val="355"/>
+        </w:trPr>
+        <w:tc>
+          <w:tcPr>
+            <w:tcW w:w="2148" w:type="dxa"/>
+          </w:tcPr>
+          <w:p>
+            <w:pPr>
+              <w:pStyle w:val="Textoindependiente"/>
+              <w:spacing w:after="120"/>
+              <w:jc w:val="both"/>
+              <w:rPr>
+                <w:b/>
+                <w:i w:val="0"/>
+                <w:lang w:val="es-ES"/>
+              </w:rPr>
+            </w:pPr>
+            <w:r>
+              <w:rPr>
+                <w:b/>
+                <w:i w:val="0"/>
+                <w:lang w:val="es-ES"/>
+              </w:rPr>
+              <w:t>Numero del Caso de Uso</w:t>
+            </w:r>
+          </w:p>
+        </w:tc>
+        <w:tc>
+          <w:tcPr>
+            <w:tcW w:w="7236" w:type="dxa"/>
+          </w:tcPr>
+          <w:p>
+            <w:pPr>
+              <w:pStyle w:val="Textoindependiente"/>
+              <w:spacing w:after="120"/>
+              <w:jc w:val="both"/>
+              <w:rPr>
+                <w:b/>
+                <w:color w:val="070FA9"/>
+                <w:lang w:val="es-ES"/>
+              </w:rPr>
+            </w:pPr>
+            <w:r>
+              <w:rPr>
+                <w:b/>
+                <w:color w:val="070FA9"/>
+                <w:lang w:val="es-ES"/>
+              </w:rPr>
+              <w:t>CU</w:t>
+            </w:r>
+            <w:r>
+              <w:rPr>
+                <w:b/>
+                <w:color w:val="070FA9"/>
+                <w:lang w:val="es-ES"/>
+              </w:rPr>
+              <w:t>-XX (Re</w:t>
+            </w:r>
+            <w:r>
+              <w:rPr>
+                <w:b/>
+                <w:color w:val="070FA9"/>
+                <w:lang w:val="es-ES"/>
+              </w:rPr>
+              <w:t>em</w:t>
+            </w:r>
+            <w:r>
+              <w:rPr>
+                <w:b/>
+                <w:color w:val="070FA9"/>
+                <w:lang w:val="es-ES"/>
+              </w:rPr>
+              <w:t xml:space="preserve">place XX </w:t>
+            </w:r>
+            <w:r>
+              <w:rPr>
+                <w:b/>
+                <w:color w:val="070FA9"/>
+                <w:lang w:val="es-ES"/>
+              </w:rPr>
+              <w:t>con un numero</w:t>
+            </w:r>
+            <w:r>
+              <w:rPr>
+                <w:b/>
+                <w:color w:val="070FA9"/>
+                <w:lang w:val="es-ES"/>
+              </w:rPr>
+              <w:t>)</w:t>
+            </w:r>
+          </w:p>
+        </w:tc>
+      </w:tr>
+      <w:tr>
+        <w:tc>
+          <w:tcPr>
+            <w:tcW w:w="2148" w:type="dxa"/>
+          </w:tcPr>
+          <w:p>
+            <w:pPr>
+              <w:pStyle w:val="Textoindependiente"/>
+              <w:spacing w:after="120"/>
+              <w:jc w:val="both"/>
+              <w:rPr>
+                <w:b/>
+                <w:i w:val="0"/>
+                <w:lang w:val="es-ES"/>
+              </w:rPr>
+            </w:pPr>
+            <w:r>
+              <w:rPr>
+                <w:b/>
+                <w:i w:val="0"/>
+                <w:lang w:val="es-ES"/>
+              </w:rPr>
+              <w:t>Nombre del Caso de Uso</w:t>
+            </w:r>
+            <w:r>
+              <w:rPr>
+                <w:b/>
+                <w:i w:val="0"/>
+                <w:lang w:val="es-ES"/>
+              </w:rPr>
+              <w:t>:</w:t>
+            </w:r>
+          </w:p>
+        </w:tc>
+        <w:tc>
+          <w:tcPr>
+            <w:tcW w:w="7236" w:type="dxa"/>
+          </w:tcPr>
+          <w:p>
+            <w:pPr>
+              <w:pStyle w:val="Textoindependiente"/>
+              <w:spacing w:after="120"/>
+              <w:jc w:val="both"/>
+              <w:rPr>
+                <w:b/>
+                <w:color w:val="070FA9"/>
+                <w:lang w:val="es-ES"/>
+              </w:rPr>
+            </w:pPr>
+            <w:r>
+              <w:rPr>
+                <w:b/>
+                <w:color w:val="070FA9"/>
+                <w:lang w:val="es-ES"/>
+              </w:rPr>
+              <w:t xml:space="preserve">Coloque </w:t>
+            </w:r>
+            <w:proofErr w:type="spellStart"/>
+            <w:r>
+              <w:rPr>
+                <w:b/>
+                <w:color w:val="070FA9"/>
+                <w:lang w:val="es-ES"/>
+              </w:rPr>
+              <w:t>aqui</w:t>
+            </w:r>
+            <w:proofErr w:type="spellEnd"/>
+            <w:r>
+              <w:rPr>
+                <w:b/>
+                <w:color w:val="070FA9"/>
+                <w:lang w:val="es-ES"/>
+              </w:rPr>
+              <w:t xml:space="preserve"> el nombre del caso de uso</w:t>
+            </w:r>
+          </w:p>
+        </w:tc>
+      </w:tr>
+      <w:tr>
+        <w:tc>
+          <w:tcPr>
+            <w:tcW w:w="2148" w:type="dxa"/>
+          </w:tcPr>
+          <w:p>
+            <w:pPr>
+              <w:pStyle w:val="Textoindependiente"/>
+              <w:spacing w:after="120"/>
+              <w:jc w:val="both"/>
+              <w:rPr>
+                <w:b/>
+                <w:i w:val="0"/>
+                <w:lang w:val="es-ES"/>
+              </w:rPr>
+            </w:pPr>
+            <w:r>
+              <w:rPr>
+                <w:b/>
+                <w:i w:val="0"/>
+                <w:lang w:val="es-ES"/>
+              </w:rPr>
+              <w:t>Descripción</w:t>
+            </w:r>
+            <w:r>
+              <w:rPr>
+                <w:b/>
+                <w:i w:val="0"/>
+                <w:lang w:val="es-ES"/>
+              </w:rPr>
+              <w:t>:</w:t>
+            </w:r>
+          </w:p>
+        </w:tc>
+        <w:tc>
+          <w:tcPr>
+            <w:tcW w:w="7236" w:type="dxa"/>
+          </w:tcPr>
+          <w:p>
+            <w:pPr>
+              <w:pStyle w:val="Textoindependiente"/>
+              <w:spacing w:after="120"/>
+              <w:jc w:val="both"/>
+              <w:rPr>
+                <w:b/>
+                <w:color w:val="070FA9"/>
+                <w:lang w:val="es-ES"/>
+              </w:rPr>
+            </w:pPr>
+            <w:r>
+              <w:rPr>
+                <w:b/>
+                <w:color w:val="070FA9"/>
+                <w:lang w:val="es-ES"/>
+              </w:rPr>
+              <w:t xml:space="preserve">Describa </w:t>
+            </w:r>
+            <w:r>
+              <w:rPr>
+                <w:b/>
+                <w:color w:val="070FA9"/>
+                <w:lang w:val="es-ES"/>
+              </w:rPr>
+              <w:t>aquí</w:t>
+            </w:r>
+            <w:r>
+              <w:rPr>
+                <w:b/>
+                <w:color w:val="070FA9"/>
+                <w:lang w:val="es-ES"/>
+              </w:rPr>
+              <w:t xml:space="preserve"> el </w:t>
+            </w:r>
+            <w:proofErr w:type="spellStart"/>
+            <w:r>
+              <w:rPr>
+                <w:b/>
+                <w:color w:val="070FA9"/>
+                <w:lang w:val="es-ES"/>
+              </w:rPr>
+              <w:t>proposito</w:t>
+            </w:r>
+            <w:proofErr w:type="spellEnd"/>
+            <w:r>
+              <w:rPr>
+                <w:b/>
+                <w:color w:val="070FA9"/>
+                <w:lang w:val="es-ES"/>
+              </w:rPr>
+              <w:t xml:space="preserve"> del caso de uso en una descripción de 1-2 </w:t>
+            </w:r>
+            <w:r>
+              <w:rPr>
+                <w:b/>
+                <w:color w:val="070FA9"/>
+                <w:lang w:val="es-ES"/>
+              </w:rPr>
+              <w:t>líneas</w:t>
+            </w:r>
+            <w:r>
+              <w:rPr>
+                <w:b/>
+                <w:color w:val="070FA9"/>
+                <w:lang w:val="es-ES"/>
+              </w:rPr>
+              <w:t>.</w:t>
+            </w:r>
+            <w:r>
+              <w:rPr>
+                <w:b/>
+                <w:color w:val="070FA9"/>
+                <w:lang w:val="es-ES"/>
+              </w:rPr>
+              <w:t xml:space="preserve"> </w:t>
+            </w:r>
+            <w:r>
+              <w:rPr>
+                <w:b/>
+                <w:color w:val="070FA9"/>
+                <w:lang w:val="es-ES"/>
+              </w:rPr>
+              <w:t xml:space="preserve">Esta </w:t>
+            </w:r>
+            <w:r>
+              <w:rPr>
+                <w:b/>
+                <w:color w:val="070FA9"/>
+                <w:lang w:val="es-ES"/>
+              </w:rPr>
+              <w:t>podría</w:t>
+            </w:r>
+            <w:r>
+              <w:rPr>
+                <w:b/>
+                <w:color w:val="070FA9"/>
+                <w:lang w:val="es-ES"/>
+              </w:rPr>
+              <w:t xml:space="preserve"> ser la misma </w:t>
+            </w:r>
+            <w:proofErr w:type="spellStart"/>
+            <w:r>
+              <w:rPr>
+                <w:b/>
+                <w:color w:val="070FA9"/>
+                <w:lang w:val="es-ES"/>
+              </w:rPr>
+              <w:t>descripcion</w:t>
+            </w:r>
+            <w:proofErr w:type="spellEnd"/>
+            <w:r>
+              <w:rPr>
+                <w:b/>
+                <w:color w:val="070FA9"/>
+                <w:lang w:val="es-ES"/>
+              </w:rPr>
+              <w:t xml:space="preserve"> que la provista para la historia de usuario.</w:t>
+            </w:r>
+          </w:p>
+        </w:tc>
+      </w:tr>
+      <w:tr>
+        <w:tc>
+          <w:tcPr>
+            <w:tcW w:w="2148" w:type="dxa"/>
+          </w:tcPr>
+          <w:p>
+            <w:pPr>
+              <w:pStyle w:val="Textoindependiente"/>
+              <w:spacing w:after="120"/>
+              <w:jc w:val="both"/>
+              <w:rPr>
+                <w:b/>
+                <w:i w:val="0"/>
+                <w:lang w:val="es-ES"/>
+              </w:rPr>
+            </w:pPr>
+            <w:r>
+              <w:rPr>
+                <w:b/>
+                <w:i w:val="0"/>
+                <w:lang w:val="es-ES"/>
+              </w:rPr>
+              <w:t>Actor</w:t>
+            </w:r>
+            <w:r>
+              <w:rPr>
+                <w:b/>
+                <w:i w:val="0"/>
+                <w:lang w:val="es-ES"/>
+              </w:rPr>
+              <w:t>(</w:t>
+            </w:r>
+            <w:r>
+              <w:rPr>
+                <w:b/>
+                <w:i w:val="0"/>
+                <w:lang w:val="es-ES"/>
+              </w:rPr>
+              <w:t>e</w:t>
+            </w:r>
+            <w:r>
+              <w:rPr>
+                <w:b/>
+                <w:i w:val="0"/>
+                <w:lang w:val="es-ES"/>
+              </w:rPr>
+              <w:t>s</w:t>
+            </w:r>
+            <w:r>
+              <w:rPr>
+                <w:b/>
+                <w:i w:val="0"/>
+                <w:lang w:val="es-ES"/>
+              </w:rPr>
+              <w:t>)</w:t>
+            </w:r>
+            <w:r>
+              <w:rPr>
+                <w:b/>
+                <w:i w:val="0"/>
+                <w:lang w:val="es-ES"/>
+              </w:rPr>
+              <w:t>:</w:t>
+            </w:r>
+          </w:p>
+        </w:tc>
+        <w:tc>
+          <w:tcPr>
+            <w:tcW w:w="7236" w:type="dxa"/>
+          </w:tcPr>
+          <w:p>
+            <w:pPr>
+              <w:pStyle w:val="Textoindependiente"/>
+              <w:spacing w:after="120"/>
+              <w:jc w:val="both"/>
+              <w:rPr>
+                <w:b/>
+                <w:color w:val="070FA9"/>
+                <w:lang w:val="es-ES"/>
+              </w:rPr>
+            </w:pPr>
+            <w:r>
+              <w:rPr>
+                <w:b/>
+                <w:color w:val="070FA9"/>
+                <w:lang w:val="es-ES"/>
+              </w:rPr>
+              <w:t>Liste todos los actores que participan en el caso de uso. (Separados por coma)</w:t>
+            </w:r>
+            <w:r>
+              <w:rPr>
+                <w:b/>
+                <w:color w:val="070FA9"/>
+                <w:lang w:val="es-ES"/>
+              </w:rPr>
+              <w:t xml:space="preserve"> </w:t>
+            </w:r>
+          </w:p>
+        </w:tc>
+      </w:tr>
+      <w:tr>
+        <w:tc>
+          <w:tcPr>
+            <w:tcW w:w="2148" w:type="dxa"/>
+          </w:tcPr>
+          <w:p>
+            <w:pPr>
+              <w:pStyle w:val="Textoindependiente"/>
+              <w:spacing w:after="120"/>
+              <w:jc w:val="both"/>
+              <w:rPr>
+                <w:b/>
+                <w:i w:val="0"/>
+                <w:lang w:val="es-ES"/>
+              </w:rPr>
+            </w:pPr>
+            <w:r>
+              <w:rPr>
+                <w:b/>
+                <w:i w:val="0"/>
+                <w:lang w:val="es-ES"/>
+              </w:rPr>
+              <w:t>Pre-</w:t>
+            </w:r>
+            <w:proofErr w:type="spellStart"/>
+            <w:r>
+              <w:rPr>
+                <w:b/>
+                <w:i w:val="0"/>
+                <w:lang w:val="es-ES"/>
+              </w:rPr>
+              <w:t>condic</w:t>
+            </w:r>
+            <w:r>
+              <w:rPr>
+                <w:b/>
+                <w:i w:val="0"/>
+                <w:lang w:val="es-ES"/>
+              </w:rPr>
+              <w:t>ion</w:t>
+            </w:r>
+            <w:proofErr w:type="spellEnd"/>
+            <w:r>
+              <w:rPr>
+                <w:b/>
+                <w:i w:val="0"/>
+                <w:lang w:val="es-ES"/>
+              </w:rPr>
+              <w:t>(</w:t>
+            </w:r>
+            <w:r>
+              <w:rPr>
+                <w:b/>
+                <w:i w:val="0"/>
+                <w:lang w:val="es-ES"/>
+              </w:rPr>
+              <w:t>e</w:t>
+            </w:r>
+            <w:r>
+              <w:rPr>
+                <w:b/>
+                <w:i w:val="0"/>
+                <w:lang w:val="es-ES"/>
+              </w:rPr>
+              <w:t>s)</w:t>
+            </w:r>
+            <w:r>
+              <w:rPr>
+                <w:b/>
+                <w:i w:val="0"/>
+                <w:lang w:val="es-ES"/>
+              </w:rPr>
+              <w:t>:</w:t>
+            </w:r>
+          </w:p>
+        </w:tc>
+        <w:tc>
+          <w:tcPr>
+            <w:tcW w:w="7236" w:type="dxa"/>
+          </w:tcPr>
+          <w:p>
+            <w:pPr>
+              <w:pStyle w:val="Textoindependiente"/>
+              <w:spacing w:after="120"/>
+              <w:jc w:val="both"/>
+              <w:rPr>
+                <w:i w:val="0"/>
+                <w:color w:val="070FA9"/>
+                <w:lang w:val="es-ES"/>
+              </w:rPr>
+            </w:pPr>
+            <w:r>
+              <w:rPr>
+                <w:b/>
+                <w:color w:val="070FA9"/>
+                <w:lang w:val="es-ES"/>
+              </w:rPr>
+              <w:t xml:space="preserve">Digite  la condición que debe ser </w:t>
+            </w:r>
+            <w:r>
+              <w:rPr>
+                <w:b/>
+                <w:color w:val="070FA9"/>
+                <w:lang w:val="es-ES"/>
+              </w:rPr>
+              <w:t>verdadera</w:t>
+            </w:r>
+            <w:r>
+              <w:rPr>
+                <w:b/>
+                <w:color w:val="070FA9"/>
+                <w:lang w:val="es-ES"/>
+              </w:rPr>
+              <w:t xml:space="preserve"> </w:t>
+            </w:r>
+            <w:r>
+              <w:rPr>
+                <w:b/>
+                <w:color w:val="070FA9"/>
+                <w:lang w:val="es-ES"/>
+              </w:rPr>
+              <w:t xml:space="preserve">antes de </w:t>
+            </w:r>
+            <w:r>
+              <w:rPr>
+                <w:b/>
+                <w:color w:val="070FA9"/>
+                <w:lang w:val="es-ES"/>
+              </w:rPr>
+              <w:t>antes de iniciar el caso de uso</w:t>
+            </w:r>
+            <w:r>
+              <w:rPr>
+                <w:b/>
+                <w:color w:val="070FA9"/>
+                <w:lang w:val="es-ES"/>
+              </w:rPr>
+              <w:t>.</w:t>
+            </w:r>
+          </w:p>
+        </w:tc>
+      </w:tr>
+      <w:tr>
+        <w:tc>
+          <w:tcPr>
+            <w:tcW w:w="2148" w:type="dxa"/>
+          </w:tcPr>
+          <w:p>
+            <w:pPr>
+              <w:pStyle w:val="Textoindependiente"/>
+              <w:spacing w:after="120"/>
+              <w:jc w:val="both"/>
+              <w:rPr>
+                <w:b/>
+                <w:i w:val="0"/>
+                <w:lang w:val="es-ES"/>
+              </w:rPr>
+            </w:pPr>
+            <w:r>
+              <w:rPr>
+                <w:b/>
+                <w:i w:val="0"/>
+                <w:lang w:val="es-ES"/>
+              </w:rPr>
+              <w:t xml:space="preserve">Flujo Principal: </w:t>
+            </w:r>
+          </w:p>
+        </w:tc>
+        <w:tc>
+          <w:tcPr>
+            <w:tcW w:w="7236" w:type="dxa"/>
+          </w:tcPr>
+          <w:p>
+            <w:pPr>
+              <w:pStyle w:val="Textoindependiente"/>
+              <w:spacing w:after="120"/>
+              <w:jc w:val="both"/>
+              <w:rPr>
+                <w:b/>
+                <w:color w:val="070FA9"/>
+                <w:lang w:val="es-ES"/>
+              </w:rPr>
+            </w:pPr>
+            <w:r>
+              <w:rPr>
+                <w:b/>
+                <w:bCs/>
+                <w:lang w:val="es-ES"/>
+              </w:rPr>
+              <w:t>Escenario Principal</w:t>
+            </w:r>
+            <w:r>
+              <w:rPr>
+                <w:b/>
+                <w:bCs/>
+                <w:lang w:val="es-ES"/>
+              </w:rPr>
+              <w:t xml:space="preserve"> (</w:t>
+            </w:r>
+            <w:r>
+              <w:rPr>
+                <w:b/>
+                <w:bCs/>
+                <w:lang w:val="es-ES"/>
+              </w:rPr>
+              <w:t xml:space="preserve">de </w:t>
+            </w:r>
+            <w:proofErr w:type="spellStart"/>
+            <w:r>
+              <w:rPr>
+                <w:b/>
+                <w:bCs/>
+                <w:lang w:val="es-ES"/>
+              </w:rPr>
+              <w:t>exito</w:t>
+            </w:r>
+            <w:proofErr w:type="spellEnd"/>
+            <w:r>
+              <w:rPr>
+                <w:b/>
+                <w:bCs/>
+                <w:lang w:val="es-ES"/>
+              </w:rPr>
+              <w:t>)</w:t>
+            </w:r>
+            <w:r>
+              <w:rPr>
+                <w:b/>
+                <w:bCs/>
+                <w:lang w:val="es-ES"/>
+              </w:rPr>
+              <w:t>:</w:t>
+            </w:r>
+            <w:r>
+              <w:rPr>
+                <w:b/>
+                <w:color w:val="070FA9"/>
+                <w:lang w:val="es-ES"/>
+              </w:rPr>
+              <w:t xml:space="preserve"> </w:t>
+            </w:r>
+            <w:r>
+              <w:rPr>
+                <w:b/>
+                <w:color w:val="070FA9"/>
+                <w:lang w:val="es-ES"/>
+              </w:rPr>
+              <w:t>Los pasos deben ser numerados</w:t>
+            </w:r>
+            <w:r>
+              <w:rPr>
+                <w:b/>
+                <w:color w:val="070FA9"/>
+                <w:lang w:val="es-ES"/>
+              </w:rPr>
+              <w:t xml:space="preserve">. </w:t>
+            </w:r>
+          </w:p>
+        </w:tc>
+      </w:tr>
+      <w:tr>
+        <w:tc>
+          <w:tcPr>
+            <w:tcW w:w="2148" w:type="dxa"/>
+          </w:tcPr>
+          <w:p>
+            <w:pPr>
+              <w:pStyle w:val="Textoindependiente"/>
+              <w:spacing w:after="120"/>
+              <w:jc w:val="both"/>
+              <w:rPr>
+                <w:b/>
+                <w:i w:val="0"/>
+                <w:lang w:val="es-ES"/>
+              </w:rPr>
+            </w:pPr>
+          </w:p>
+        </w:tc>
+        <w:tc>
+          <w:tcPr>
+            <w:tcW w:w="7236" w:type="dxa"/>
+          </w:tcPr>
+          <w:p>
+            <w:pPr>
+              <w:pStyle w:val="Textoindependiente"/>
+              <w:spacing w:after="120"/>
+              <w:jc w:val="both"/>
+              <w:rPr>
+                <w:b/>
+                <w:color w:val="070FA9"/>
+                <w:lang w:val="es-ES"/>
+              </w:rPr>
+            </w:pPr>
+            <w:r>
+              <w:rPr>
+                <w:b/>
+                <w:bCs/>
+                <w:lang w:val="es-ES"/>
+              </w:rPr>
+              <w:t>Flujos alternos</w:t>
+            </w:r>
+            <w:r>
+              <w:rPr>
+                <w:b/>
+                <w:bCs/>
+                <w:lang w:val="es-ES"/>
+              </w:rPr>
+              <w:t>:</w:t>
+            </w:r>
+            <w:r>
+              <w:rPr>
+                <w:b/>
+                <w:bCs/>
+                <w:color w:val="070FA9"/>
+                <w:lang w:val="es-ES"/>
+              </w:rPr>
+              <w:t xml:space="preserve"> </w:t>
+            </w:r>
+            <w:r>
+              <w:rPr>
+                <w:b/>
+                <w:color w:val="070FA9"/>
+                <w:lang w:val="es-ES"/>
+              </w:rPr>
+              <w:t>Incluir la post-</w:t>
+            </w:r>
+            <w:proofErr w:type="spellStart"/>
+            <w:r>
+              <w:rPr>
+                <w:b/>
+                <w:color w:val="070FA9"/>
+                <w:lang w:val="es-ES"/>
+              </w:rPr>
+              <w:t>condicion</w:t>
+            </w:r>
+            <w:proofErr w:type="spellEnd"/>
+            <w:r>
+              <w:rPr>
+                <w:b/>
+                <w:color w:val="070FA9"/>
+                <w:lang w:val="es-ES"/>
+              </w:rPr>
+              <w:t xml:space="preserve"> para cada flujo alterno (si es diferente de la del flujo principal)</w:t>
+            </w:r>
+            <w:r>
+              <w:rPr>
+                <w:b/>
+                <w:color w:val="070FA9"/>
+                <w:lang w:val="es-ES"/>
+              </w:rPr>
+              <w:t xml:space="preserve">. </w:t>
+            </w:r>
+          </w:p>
+        </w:tc>
+      </w:tr>
+      <w:tr>
+        <w:tc>
+          <w:tcPr>
+            <w:tcW w:w="2148" w:type="dxa"/>
+          </w:tcPr>
+          <w:p>
+            <w:pPr>
+              <w:pStyle w:val="Textoindependiente"/>
+              <w:spacing w:after="120"/>
+              <w:jc w:val="both"/>
+              <w:rPr>
+                <w:b/>
+                <w:i w:val="0"/>
+                <w:lang w:val="es-ES"/>
+              </w:rPr>
+            </w:pPr>
+            <w:r>
+              <w:rPr>
+                <w:b/>
+                <w:i w:val="0"/>
+                <w:lang w:val="es-ES"/>
+              </w:rPr>
+              <w:t>Post-</w:t>
+            </w:r>
+            <w:proofErr w:type="spellStart"/>
+            <w:r>
+              <w:rPr>
+                <w:b/>
+                <w:i w:val="0"/>
+                <w:lang w:val="es-ES"/>
+              </w:rPr>
+              <w:t>Condic</w:t>
+            </w:r>
+            <w:r>
+              <w:rPr>
+                <w:b/>
+                <w:i w:val="0"/>
+                <w:lang w:val="es-ES"/>
+              </w:rPr>
+              <w:t>ion</w:t>
+            </w:r>
+            <w:proofErr w:type="spellEnd"/>
+            <w:r>
+              <w:rPr>
+                <w:b/>
+                <w:i w:val="0"/>
+                <w:lang w:val="es-ES"/>
+              </w:rPr>
+              <w:t>(es)</w:t>
+            </w:r>
+            <w:r>
+              <w:rPr>
+                <w:b/>
+                <w:i w:val="0"/>
+                <w:lang w:val="es-ES"/>
+              </w:rPr>
+              <w:t>:</w:t>
+            </w:r>
+          </w:p>
+        </w:tc>
+        <w:tc>
+          <w:tcPr>
+            <w:tcW w:w="7236" w:type="dxa"/>
+          </w:tcPr>
+          <w:p>
+            <w:pPr>
+              <w:pStyle w:val="Textoindependiente"/>
+              <w:spacing w:after="120"/>
+              <w:jc w:val="both"/>
+              <w:rPr>
+                <w:b/>
+                <w:color w:val="070FA9"/>
+                <w:lang w:val="es-ES"/>
+              </w:rPr>
+            </w:pPr>
+            <w:r>
+              <w:rPr>
+                <w:b/>
+                <w:color w:val="070FA9"/>
+                <w:lang w:val="es-ES"/>
+              </w:rPr>
+              <w:t xml:space="preserve">Digite la(s) </w:t>
+            </w:r>
+            <w:proofErr w:type="spellStart"/>
+            <w:r>
+              <w:rPr>
+                <w:b/>
+                <w:color w:val="070FA9"/>
+                <w:lang w:val="es-ES"/>
+              </w:rPr>
+              <w:t>condicion</w:t>
+            </w:r>
+            <w:proofErr w:type="spellEnd"/>
+            <w:r>
+              <w:rPr>
+                <w:b/>
+                <w:color w:val="070FA9"/>
+                <w:lang w:val="es-ES"/>
+              </w:rPr>
+              <w:t>(es) que debe(n) ser verdadera(s) cuando el flujo principal se complete.</w:t>
+            </w:r>
+          </w:p>
+        </w:tc>
+      </w:tr>
+    </w:tbl>
+    <w:p>
+      <w:pPr>
+        <w:pStyle w:val="Textoindependiente"/>
         <w:jc w:val="both"/>
         <w:rPr>
           <w:b/>
@@ -3032,7 +4415,7 @@
               <w:sz w:val="16"/>
               <w:szCs w:val="16"/>
             </w:rPr>
-            <w:t>2</w:t>
+            <w:t>1</w:t>
           </w:r>
           <w:r>
             <w:rPr>

</xml_diff>